<commit_message>
✅ Feito: Criado o arquivo registro com suas funcoes , e agora ja consegue registrar o usuario via email. foi testado e confirmado
⏳ Pendências:
- Validar log off e redirecionamento correto
- Monitorar Firebase Analytics para tracking de usuários

QA: Testar criação de novos usuários e login existente, verificar navegação e salvamento no Firestore."
</commit_message>
<xml_diff>
--- a/Documentacão/Documento de Requisitos .docx
+++ b/Documentacão/Documento de Requisitos .docx
@@ -4,6 +4,28 @@
   <w:body>
     <w:p>
       <w:pPr>
+        <w:pStyle w:val="Ttulo1"/>
+      </w:pPr>
+      <w:r>
+        <w:rPr>
+          <w:rFonts w:ascii="Segoe UI Emoji" w:hAnsi="Segoe UI Emoji" w:cs="Segoe UI Emoji"/>
+        </w:rPr>
+        <w:t>📄</w:t>
+      </w:r>
+      <w:r>
+        <w:t xml:space="preserve"> Documento de Requisitos – </w:t>
+      </w:r>
+      <w:proofErr w:type="spellStart"/>
+      <w:r>
+        <w:t>CrochePTC</w:t>
+      </w:r>
+      <w:proofErr w:type="spellEnd"/>
+      <w:r>
+        <w:t xml:space="preserve"> (Atualizado)</w:t>
+      </w:r>
+    </w:p>
+    <w:p>
+      <w:pPr>
         <w:pStyle w:val="Ttulo2"/>
       </w:pPr>
       <w:r>
@@ -15,7 +37,7 @@
         <w:pStyle w:val="NormalWeb"/>
       </w:pPr>
       <w:r>
-        <w:t>O sistema deve permitir que o usuário acesse o aplicativo de três formas diferentes:</w:t>
+        <w:t>O sistema permite que o usuário acesse o aplicativo de três formas:</w:t>
       </w:r>
     </w:p>
     <w:p>
@@ -23,7 +45,7 @@
         <w:pStyle w:val="NormalWeb"/>
         <w:numPr>
           <w:ilvl w:val="0"/>
-          <w:numId w:val="5"/>
+          <w:numId w:val="6"/>
         </w:numPr>
       </w:pPr>
       <w:r>
@@ -35,7 +57,7 @@
         <w:pStyle w:val="NormalWeb"/>
         <w:numPr>
           <w:ilvl w:val="0"/>
-          <w:numId w:val="5"/>
+          <w:numId w:val="6"/>
         </w:numPr>
         <w:rPr>
           <w:lang w:val="en-US"/>
@@ -53,7 +75,7 @@
         <w:pStyle w:val="NormalWeb"/>
         <w:numPr>
           <w:ilvl w:val="0"/>
-          <w:numId w:val="5"/>
+          <w:numId w:val="6"/>
         </w:numPr>
         <w:rPr>
           <w:lang w:val="en-US"/>
@@ -71,51 +93,72 @@
         <w:pStyle w:val="NormalWeb"/>
       </w:pPr>
       <w:r>
-        <w:t>Caso o usuário ainda não tenha conta, ele deve poder acessar a tela de registro.</w:t>
+        <w:t>Caso o usuário ainda não tenha conta, ele pode acessar a tela de registro.</w:t>
+      </w:r>
+      <w:r>
+        <w:br/>
+        <w:t>Após o login:</w:t>
       </w:r>
     </w:p>
     <w:p>
       <w:pPr>
         <w:pStyle w:val="NormalWeb"/>
+        <w:numPr>
+          <w:ilvl w:val="0"/>
+          <w:numId w:val="7"/>
+        </w:numPr>
       </w:pPr>
       <w:r>
-        <w:t xml:space="preserve">Após o login, </w:t>
-      </w:r>
-      <w:r>
-        <w:rPr>
-          <w:rStyle w:val="Forte"/>
-        </w:rPr>
-        <w:t>usuários novos</w:t>
-      </w:r>
-      <w:r>
-        <w:t xml:space="preserve"> devem ser redirecionados para a </w:t>
+        <w:t xml:space="preserve">Usuários novos são redirecionados para a </w:t>
       </w:r>
       <w:proofErr w:type="spellStart"/>
       <w:r>
         <w:rPr>
           <w:rStyle w:val="Forte"/>
+          <w:rFonts w:eastAsiaTheme="majorEastAsia"/>
         </w:rPr>
         <w:t>TelaBoasVindas</w:t>
       </w:r>
       <w:proofErr w:type="spellEnd"/>
       <w:r>
-        <w:t xml:space="preserve">, e usuários já cadastrados devem ir para a </w:t>
+        <w:t>.</w:t>
+      </w:r>
+    </w:p>
+    <w:p>
+      <w:pPr>
+        <w:pStyle w:val="NormalWeb"/>
+        <w:numPr>
+          <w:ilvl w:val="0"/>
+          <w:numId w:val="7"/>
+        </w:numPr>
+      </w:pPr>
+      <w:r>
+        <w:t xml:space="preserve">Usuários já cadastrados vão para a </w:t>
       </w:r>
       <w:proofErr w:type="spellStart"/>
       <w:r>
         <w:rPr>
           <w:rStyle w:val="Forte"/>
+          <w:rFonts w:eastAsiaTheme="majorEastAsia"/>
         </w:rPr>
         <w:t>MainActivity</w:t>
       </w:r>
       <w:proofErr w:type="spellEnd"/>
       <w:r>
-        <w:t>. O sistema deve permitir logout, retornando o usuário à tela de login.</w:t>
+        <w:t>.</w:t>
+      </w:r>
+    </w:p>
+    <w:p>
+      <w:pPr>
+        <w:pStyle w:val="NormalWeb"/>
+      </w:pPr>
+      <w:r>
+        <w:t>O sistema permite logout, retornando o usuário à tela de login.</w:t>
       </w:r>
     </w:p>
     <w:p>
       <w:r>
-        <w:pict w14:anchorId="588D8A0A">
+        <w:pict w14:anchorId="22F712E7">
           <v:rect id="_x0000_i1031" style="width:0;height:1.5pt" o:hralign="center" o:hrstd="t" o:hr="t" fillcolor="#a0a0a0" stroked="f"/>
         </w:pict>
       </w:r>
@@ -142,8 +185,8 @@
       </w:tblPr>
       <w:tblGrid>
         <w:gridCol w:w="705"/>
-        <w:gridCol w:w="5141"/>
-        <w:gridCol w:w="2658"/>
+        <w:gridCol w:w="4762"/>
+        <w:gridCol w:w="3037"/>
       </w:tblGrid>
       <w:tr>
         <w:trPr>
@@ -356,7 +399,7 @@
               <w:t>✅</w:t>
             </w:r>
             <w:r>
-              <w:t xml:space="preserve"> Implementado (usando mensagens do </w:t>
+              <w:t xml:space="preserve"> Implementado (mensagens do </w:t>
             </w:r>
             <w:proofErr w:type="spellStart"/>
             <w:r>
@@ -455,10 +498,30 @@
               <w:rPr>
                 <w:rFonts w:ascii="Segoe UI Emoji" w:hAnsi="Segoe UI Emoji" w:cs="Segoe UI Emoji"/>
               </w:rPr>
-              <w:t>✅</w:t>
-            </w:r>
-            <w:r>
-              <w:t xml:space="preserve"> Implementado</w:t>
+              <w:t>⚠</w:t>
+            </w:r>
+            <w:proofErr w:type="gramStart"/>
+            <w:r>
+              <w:rPr>
+                <w:rFonts w:ascii="Segoe UI Emoji" w:hAnsi="Segoe UI Emoji" w:cs="Segoe UI Emoji"/>
+              </w:rPr>
+              <w:t>️</w:t>
+            </w:r>
+            <w:r>
+              <w:t xml:space="preserve"> Parcial</w:t>
+            </w:r>
+            <w:proofErr w:type="gramEnd"/>
+            <w:r>
+              <w:t xml:space="preserve"> (redirecionamento p</w:t>
+            </w:r>
+            <w:r>
+              <w:rPr>
+                <w:rFonts w:ascii="Times New Roman" w:hAnsi="Times New Roman" w:cs="Times New Roman"/>
+              </w:rPr>
+              <w:t>ó</w:t>
+            </w:r>
+            <w:r>
+              <w:t>s-login precisa ajustar fluxo)</w:t>
             </w:r>
           </w:p>
         </w:tc>
@@ -514,12 +577,18 @@
             <w:hideMark/>
           </w:tcPr>
           <w:p>
+            <w:r>
+              <w:rPr>
+                <w:rFonts w:ascii="Segoe UI Emoji" w:hAnsi="Segoe UI Emoji" w:cs="Segoe UI Emoji"/>
+              </w:rPr>
+              <w:t>⚠</w:t>
+            </w:r>
             <w:proofErr w:type="gramStart"/>
             <w:r>
               <w:rPr>
                 <w:rFonts w:ascii="Segoe UI Emoji" w:hAnsi="Segoe UI Emoji" w:cs="Segoe UI Emoji"/>
               </w:rPr>
-              <w:t>🔄</w:t>
+              <w:t>️</w:t>
             </w:r>
             <w:r>
               <w:t xml:space="preserve"> Precisa</w:t>
@@ -617,10 +686,19 @@
               <w:rPr>
                 <w:rFonts w:ascii="Segoe UI Emoji" w:hAnsi="Segoe UI Emoji" w:cs="Segoe UI Emoji"/>
               </w:rPr>
-              <w:t>🔄</w:t>
-            </w:r>
-            <w:r>
-              <w:t xml:space="preserve"> Ainda não implementado</w:t>
+              <w:t>⚠️</w:t>
+            </w:r>
+            <w:r>
+              <w:t xml:space="preserve"> Ainda n</w:t>
+            </w:r>
+            <w:r>
+              <w:rPr>
+                <w:rFonts w:ascii="Times New Roman" w:hAnsi="Times New Roman" w:cs="Times New Roman"/>
+              </w:rPr>
+              <w:t>ã</w:t>
+            </w:r>
+            <w:r>
+              <w:t>o implementado</w:t>
             </w:r>
           </w:p>
         </w:tc>
@@ -628,7 +706,7 @@
     </w:tbl>
     <w:p>
       <w:r>
-        <w:pict w14:anchorId="48F58570">
+        <w:pict w14:anchorId="7B9CF611">
           <v:rect id="_x0000_i1032" style="width:0;height:1.5pt" o:hralign="center" o:hrstd="t" o:hr="t" fillcolor="#a0a0a0" stroked="f"/>
         </w:pict>
       </w:r>
@@ -638,6 +716,7 @@
         <w:pStyle w:val="Ttulo2"/>
       </w:pPr>
       <w:r>
+        <w:lastRenderedPageBreak/>
         <w:t>3. Requisitos Não Funcionais (RNF)</w:t>
       </w:r>
     </w:p>
@@ -655,8 +734,8 @@
       </w:tblPr>
       <w:tblGrid>
         <w:gridCol w:w="705"/>
-        <w:gridCol w:w="5114"/>
-        <w:gridCol w:w="2685"/>
+        <w:gridCol w:w="5119"/>
+        <w:gridCol w:w="2680"/>
       </w:tblGrid>
       <w:tr>
         <w:trPr>
@@ -808,7 +887,6 @@
           </w:tcPr>
           <w:p>
             <w:r>
-              <w:lastRenderedPageBreak/>
               <w:t>RNF02</w:t>
             </w:r>
           </w:p>
@@ -887,12 +965,18 @@
             <w:hideMark/>
           </w:tcPr>
           <w:p>
+            <w:r>
+              <w:rPr>
+                <w:rFonts w:ascii="Segoe UI Emoji" w:hAnsi="Segoe UI Emoji" w:cs="Segoe UI Emoji"/>
+              </w:rPr>
+              <w:t>⚠</w:t>
+            </w:r>
             <w:proofErr w:type="gramStart"/>
             <w:r>
               <w:rPr>
                 <w:rFonts w:ascii="Segoe UI Emoji" w:hAnsi="Segoe UI Emoji" w:cs="Segoe UI Emoji"/>
               </w:rPr>
-              <w:t>🔄</w:t>
+              <w:t>️</w:t>
             </w:r>
             <w:r>
               <w:t xml:space="preserve"> Monitorar</w:t>
@@ -939,19 +1023,43 @@
             <w:hideMark/>
           </w:tcPr>
           <w:p>
+            <w:r>
+              <w:rPr>
+                <w:rFonts w:ascii="Segoe UI Emoji" w:hAnsi="Segoe UI Emoji" w:cs="Segoe UI Emoji"/>
+              </w:rPr>
+              <w:t>⚠</w:t>
+            </w:r>
             <w:proofErr w:type="gramStart"/>
             <w:r>
               <w:rPr>
                 <w:rFonts w:ascii="Segoe UI Emoji" w:hAnsi="Segoe UI Emoji" w:cs="Segoe UI Emoji"/>
               </w:rPr>
-              <w:t>🔄</w:t>
+              <w:t>️</w:t>
             </w:r>
             <w:r>
               <w:t xml:space="preserve"> Implementar</w:t>
             </w:r>
             <w:proofErr w:type="gramEnd"/>
             <w:r>
-              <w:t xml:space="preserve"> sessão persistente se necessário</w:t>
+              <w:t xml:space="preserve"> sess</w:t>
+            </w:r>
+            <w:r>
+              <w:rPr>
+                <w:rFonts w:ascii="Times New Roman" w:hAnsi="Times New Roman" w:cs="Times New Roman"/>
+              </w:rPr>
+              <w:t>ã</w:t>
+            </w:r>
+            <w:r>
+              <w:t>o persistente se necess</w:t>
+            </w:r>
+            <w:r>
+              <w:rPr>
+                <w:rFonts w:ascii="Times New Roman" w:hAnsi="Times New Roman" w:cs="Times New Roman"/>
+              </w:rPr>
+              <w:t>á</w:t>
+            </w:r>
+            <w:r>
+              <w:t>rio</w:t>
             </w:r>
           </w:p>
         </w:tc>
@@ -1006,7 +1114,7 @@
     </w:tbl>
     <w:p>
       <w:r>
-        <w:pict w14:anchorId="0E0CF16F">
+        <w:pict w14:anchorId="4F98D553">
           <v:rect id="_x0000_i1033" style="width:0;height:1.5pt" o:hralign="center" o:hrstd="t" o:hr="t" fillcolor="#a0a0a0" stroked="f"/>
         </w:pict>
       </w:r>
@@ -1257,19 +1365,34 @@
             <w:hideMark/>
           </w:tcPr>
           <w:p>
+            <w:r>
+              <w:rPr>
+                <w:rFonts w:ascii="Segoe UI Emoji" w:hAnsi="Segoe UI Emoji" w:cs="Segoe UI Emoji"/>
+              </w:rPr>
+              <w:t>⚠</w:t>
+            </w:r>
             <w:proofErr w:type="gramStart"/>
             <w:r>
               <w:rPr>
                 <w:rFonts w:ascii="Segoe UI Emoji" w:hAnsi="Segoe UI Emoji" w:cs="Segoe UI Emoji"/>
               </w:rPr>
-              <w:t>🔄</w:t>
+              <w:t>️</w:t>
             </w:r>
             <w:r>
               <w:t xml:space="preserve"> Ajustar</w:t>
             </w:r>
             <w:proofErr w:type="gramEnd"/>
             <w:r>
-              <w:t xml:space="preserve"> fluxo para Facebook e novos usuários</w:t>
+              <w:t xml:space="preserve"> fluxo para Facebook e novos usu</w:t>
+            </w:r>
+            <w:r>
+              <w:rPr>
+                <w:rFonts w:ascii="Times New Roman" w:hAnsi="Times New Roman" w:cs="Times New Roman"/>
+              </w:rPr>
+              <w:t>á</w:t>
+            </w:r>
+            <w:r>
+              <w:t>rios</w:t>
             </w:r>
           </w:p>
         </w:tc>
@@ -1309,12 +1432,18 @@
             <w:hideMark/>
           </w:tcPr>
           <w:p>
+            <w:r>
+              <w:rPr>
+                <w:rFonts w:ascii="Segoe UI Emoji" w:hAnsi="Segoe UI Emoji" w:cs="Segoe UI Emoji"/>
+              </w:rPr>
+              <w:t>⚠</w:t>
+            </w:r>
             <w:proofErr w:type="gramStart"/>
             <w:r>
               <w:rPr>
                 <w:rFonts w:ascii="Segoe UI Emoji" w:hAnsi="Segoe UI Emoji" w:cs="Segoe UI Emoji"/>
               </w:rPr>
-              <w:t>🔄</w:t>
+              <w:t>️</w:t>
             </w:r>
             <w:r>
               <w:t xml:space="preserve"> Precisa</w:t>
@@ -1613,6 +1742,268 @@
     </w:lvl>
   </w:abstractNum>
   <w:abstractNum w:abstractNumId="1" w15:restartNumberingAfterBreak="0">
+    <w:nsid w:val="327E5097"/>
+    <w:multiLevelType w:val="multilevel"/>
+    <w:tmpl w:val="060C3D34"/>
+    <w:lvl w:ilvl="0">
+      <w:start w:val="1"/>
+      <w:numFmt w:val="bullet"/>
+      <w:lvlText w:val=""/>
+      <w:lvlJc w:val="left"/>
+      <w:pPr>
+        <w:tabs>
+          <w:tab w:val="num" w:pos="720"/>
+        </w:tabs>
+        <w:ind w:left="720" w:hanging="360"/>
+      </w:pPr>
+      <w:rPr>
+        <w:rFonts w:ascii="Symbol" w:hAnsi="Symbol" w:hint="default"/>
+        <w:sz w:val="20"/>
+      </w:rPr>
+    </w:lvl>
+    <w:lvl w:ilvl="1" w:tentative="1">
+      <w:start w:val="1"/>
+      <w:numFmt w:val="bullet"/>
+      <w:lvlText w:val="o"/>
+      <w:lvlJc w:val="left"/>
+      <w:pPr>
+        <w:tabs>
+          <w:tab w:val="num" w:pos="1440"/>
+        </w:tabs>
+        <w:ind w:left="1440" w:hanging="360"/>
+      </w:pPr>
+      <w:rPr>
+        <w:rFonts w:ascii="Courier New" w:hAnsi="Courier New" w:hint="default"/>
+        <w:sz w:val="20"/>
+      </w:rPr>
+    </w:lvl>
+    <w:lvl w:ilvl="2" w:tentative="1">
+      <w:start w:val="1"/>
+      <w:numFmt w:val="bullet"/>
+      <w:lvlText w:val=""/>
+      <w:lvlJc w:val="left"/>
+      <w:pPr>
+        <w:tabs>
+          <w:tab w:val="num" w:pos="2160"/>
+        </w:tabs>
+        <w:ind w:left="2160" w:hanging="360"/>
+      </w:pPr>
+      <w:rPr>
+        <w:rFonts w:ascii="Wingdings" w:hAnsi="Wingdings" w:hint="default"/>
+        <w:sz w:val="20"/>
+      </w:rPr>
+    </w:lvl>
+    <w:lvl w:ilvl="3" w:tentative="1">
+      <w:start w:val="1"/>
+      <w:numFmt w:val="bullet"/>
+      <w:lvlText w:val=""/>
+      <w:lvlJc w:val="left"/>
+      <w:pPr>
+        <w:tabs>
+          <w:tab w:val="num" w:pos="2880"/>
+        </w:tabs>
+        <w:ind w:left="2880" w:hanging="360"/>
+      </w:pPr>
+      <w:rPr>
+        <w:rFonts w:ascii="Wingdings" w:hAnsi="Wingdings" w:hint="default"/>
+        <w:sz w:val="20"/>
+      </w:rPr>
+    </w:lvl>
+    <w:lvl w:ilvl="4" w:tentative="1">
+      <w:start w:val="1"/>
+      <w:numFmt w:val="bullet"/>
+      <w:lvlText w:val=""/>
+      <w:lvlJc w:val="left"/>
+      <w:pPr>
+        <w:tabs>
+          <w:tab w:val="num" w:pos="3600"/>
+        </w:tabs>
+        <w:ind w:left="3600" w:hanging="360"/>
+      </w:pPr>
+      <w:rPr>
+        <w:rFonts w:ascii="Wingdings" w:hAnsi="Wingdings" w:hint="default"/>
+        <w:sz w:val="20"/>
+      </w:rPr>
+    </w:lvl>
+    <w:lvl w:ilvl="5" w:tentative="1">
+      <w:start w:val="1"/>
+      <w:numFmt w:val="bullet"/>
+      <w:lvlText w:val=""/>
+      <w:lvlJc w:val="left"/>
+      <w:pPr>
+        <w:tabs>
+          <w:tab w:val="num" w:pos="4320"/>
+        </w:tabs>
+        <w:ind w:left="4320" w:hanging="360"/>
+      </w:pPr>
+      <w:rPr>
+        <w:rFonts w:ascii="Wingdings" w:hAnsi="Wingdings" w:hint="default"/>
+        <w:sz w:val="20"/>
+      </w:rPr>
+    </w:lvl>
+    <w:lvl w:ilvl="6" w:tentative="1">
+      <w:start w:val="1"/>
+      <w:numFmt w:val="bullet"/>
+      <w:lvlText w:val=""/>
+      <w:lvlJc w:val="left"/>
+      <w:pPr>
+        <w:tabs>
+          <w:tab w:val="num" w:pos="5040"/>
+        </w:tabs>
+        <w:ind w:left="5040" w:hanging="360"/>
+      </w:pPr>
+      <w:rPr>
+        <w:rFonts w:ascii="Wingdings" w:hAnsi="Wingdings" w:hint="default"/>
+        <w:sz w:val="20"/>
+      </w:rPr>
+    </w:lvl>
+    <w:lvl w:ilvl="7" w:tentative="1">
+      <w:start w:val="1"/>
+      <w:numFmt w:val="bullet"/>
+      <w:lvlText w:val=""/>
+      <w:lvlJc w:val="left"/>
+      <w:pPr>
+        <w:tabs>
+          <w:tab w:val="num" w:pos="5760"/>
+        </w:tabs>
+        <w:ind w:left="5760" w:hanging="360"/>
+      </w:pPr>
+      <w:rPr>
+        <w:rFonts w:ascii="Wingdings" w:hAnsi="Wingdings" w:hint="default"/>
+        <w:sz w:val="20"/>
+      </w:rPr>
+    </w:lvl>
+    <w:lvl w:ilvl="8" w:tentative="1">
+      <w:start w:val="1"/>
+      <w:numFmt w:val="bullet"/>
+      <w:lvlText w:val=""/>
+      <w:lvlJc w:val="left"/>
+      <w:pPr>
+        <w:tabs>
+          <w:tab w:val="num" w:pos="6480"/>
+        </w:tabs>
+        <w:ind w:left="6480" w:hanging="360"/>
+      </w:pPr>
+      <w:rPr>
+        <w:rFonts w:ascii="Wingdings" w:hAnsi="Wingdings" w:hint="default"/>
+        <w:sz w:val="20"/>
+      </w:rPr>
+    </w:lvl>
+  </w:abstractNum>
+  <w:abstractNum w:abstractNumId="2" w15:restartNumberingAfterBreak="0">
+    <w:nsid w:val="5ACA5182"/>
+    <w:multiLevelType w:val="multilevel"/>
+    <w:tmpl w:val="66425CE6"/>
+    <w:lvl w:ilvl="0">
+      <w:start w:val="1"/>
+      <w:numFmt w:val="decimal"/>
+      <w:lvlText w:val="%1."/>
+      <w:lvlJc w:val="left"/>
+      <w:pPr>
+        <w:tabs>
+          <w:tab w:val="num" w:pos="720"/>
+        </w:tabs>
+        <w:ind w:left="720" w:hanging="360"/>
+      </w:pPr>
+    </w:lvl>
+    <w:lvl w:ilvl="1" w:tentative="1">
+      <w:start w:val="1"/>
+      <w:numFmt w:val="decimal"/>
+      <w:lvlText w:val="%2."/>
+      <w:lvlJc w:val="left"/>
+      <w:pPr>
+        <w:tabs>
+          <w:tab w:val="num" w:pos="1440"/>
+        </w:tabs>
+        <w:ind w:left="1440" w:hanging="360"/>
+      </w:pPr>
+    </w:lvl>
+    <w:lvl w:ilvl="2" w:tentative="1">
+      <w:start w:val="1"/>
+      <w:numFmt w:val="decimal"/>
+      <w:lvlText w:val="%3."/>
+      <w:lvlJc w:val="left"/>
+      <w:pPr>
+        <w:tabs>
+          <w:tab w:val="num" w:pos="2160"/>
+        </w:tabs>
+        <w:ind w:left="2160" w:hanging="360"/>
+      </w:pPr>
+    </w:lvl>
+    <w:lvl w:ilvl="3" w:tentative="1">
+      <w:start w:val="1"/>
+      <w:numFmt w:val="decimal"/>
+      <w:lvlText w:val="%4."/>
+      <w:lvlJc w:val="left"/>
+      <w:pPr>
+        <w:tabs>
+          <w:tab w:val="num" w:pos="2880"/>
+        </w:tabs>
+        <w:ind w:left="2880" w:hanging="360"/>
+      </w:pPr>
+    </w:lvl>
+    <w:lvl w:ilvl="4" w:tentative="1">
+      <w:start w:val="1"/>
+      <w:numFmt w:val="decimal"/>
+      <w:lvlText w:val="%5."/>
+      <w:lvlJc w:val="left"/>
+      <w:pPr>
+        <w:tabs>
+          <w:tab w:val="num" w:pos="3600"/>
+        </w:tabs>
+        <w:ind w:left="3600" w:hanging="360"/>
+      </w:pPr>
+    </w:lvl>
+    <w:lvl w:ilvl="5" w:tentative="1">
+      <w:start w:val="1"/>
+      <w:numFmt w:val="decimal"/>
+      <w:lvlText w:val="%6."/>
+      <w:lvlJc w:val="left"/>
+      <w:pPr>
+        <w:tabs>
+          <w:tab w:val="num" w:pos="4320"/>
+        </w:tabs>
+        <w:ind w:left="4320" w:hanging="360"/>
+      </w:pPr>
+    </w:lvl>
+    <w:lvl w:ilvl="6" w:tentative="1">
+      <w:start w:val="1"/>
+      <w:numFmt w:val="decimal"/>
+      <w:lvlText w:val="%7."/>
+      <w:lvlJc w:val="left"/>
+      <w:pPr>
+        <w:tabs>
+          <w:tab w:val="num" w:pos="5040"/>
+        </w:tabs>
+        <w:ind w:left="5040" w:hanging="360"/>
+      </w:pPr>
+    </w:lvl>
+    <w:lvl w:ilvl="7" w:tentative="1">
+      <w:start w:val="1"/>
+      <w:numFmt w:val="decimal"/>
+      <w:lvlText w:val="%8."/>
+      <w:lvlJc w:val="left"/>
+      <w:pPr>
+        <w:tabs>
+          <w:tab w:val="num" w:pos="5760"/>
+        </w:tabs>
+        <w:ind w:left="5760" w:hanging="360"/>
+      </w:pPr>
+    </w:lvl>
+    <w:lvl w:ilvl="8" w:tentative="1">
+      <w:start w:val="1"/>
+      <w:numFmt w:val="decimal"/>
+      <w:lvlText w:val="%9."/>
+      <w:lvlJc w:val="left"/>
+      <w:pPr>
+        <w:tabs>
+          <w:tab w:val="num" w:pos="6480"/>
+        </w:tabs>
+        <w:ind w:left="6480" w:hanging="360"/>
+      </w:pPr>
+    </w:lvl>
+  </w:abstractNum>
+  <w:abstractNum w:abstractNumId="3" w15:restartNumberingAfterBreak="0">
     <w:nsid w:val="5BF2212D"/>
     <w:multiLevelType w:val="multilevel"/>
     <w:tmpl w:val="D0562722"/>
@@ -1761,7 +2152,7 @@
       </w:rPr>
     </w:lvl>
   </w:abstractNum>
-  <w:abstractNum w:abstractNumId="2" w15:restartNumberingAfterBreak="0">
+  <w:abstractNum w:abstractNumId="4" w15:restartNumberingAfterBreak="0">
     <w:nsid w:val="62551A06"/>
     <w:multiLevelType w:val="multilevel"/>
     <w:tmpl w:val="3ED624D4"/>
@@ -1910,7 +2301,7 @@
       </w:rPr>
     </w:lvl>
   </w:abstractNum>
-  <w:abstractNum w:abstractNumId="3" w15:restartNumberingAfterBreak="0">
+  <w:abstractNum w:abstractNumId="5" w15:restartNumberingAfterBreak="0">
     <w:nsid w:val="66EB2576"/>
     <w:multiLevelType w:val="multilevel"/>
     <w:tmpl w:val="CA1078CC"/>
@@ -2023,7 +2414,7 @@
       </w:pPr>
     </w:lvl>
   </w:abstractNum>
-  <w:abstractNum w:abstractNumId="4" w15:restartNumberingAfterBreak="0">
+  <w:abstractNum w:abstractNumId="6" w15:restartNumberingAfterBreak="0">
     <w:nsid w:val="72515639"/>
     <w:multiLevelType w:val="multilevel"/>
     <w:tmpl w:val="18ACD3C0"/>
@@ -2137,19 +2528,25 @@
     </w:lvl>
   </w:abstractNum>
   <w:num w:numId="1">
+    <w:abstractNumId w:val="5"/>
+  </w:num>
+  <w:num w:numId="2">
     <w:abstractNumId w:val="3"/>
   </w:num>
-  <w:num w:numId="2">
-    <w:abstractNumId w:val="1"/>
-  </w:num>
   <w:num w:numId="3">
-    <w:abstractNumId w:val="2"/>
+    <w:abstractNumId w:val="4"/>
   </w:num>
   <w:num w:numId="4">
     <w:abstractNumId w:val="0"/>
   </w:num>
   <w:num w:numId="5">
-    <w:abstractNumId w:val="4"/>
+    <w:abstractNumId w:val="6"/>
+  </w:num>
+  <w:num w:numId="6">
+    <w:abstractNumId w:val="2"/>
+  </w:num>
+  <w:num w:numId="7">
+    <w:abstractNumId w:val="1"/>
   </w:num>
 </w:numbering>
 </file>
@@ -2553,6 +2950,27 @@
     <w:name w:val="Normal"/>
     <w:qFormat/>
   </w:style>
+  <w:style w:type="paragraph" w:styleId="Ttulo1">
+    <w:name w:val="heading 1"/>
+    <w:basedOn w:val="Normal"/>
+    <w:next w:val="Normal"/>
+    <w:link w:val="Ttulo1Char"/>
+    <w:uiPriority w:val="9"/>
+    <w:qFormat/>
+    <w:rsid w:val="00D25231"/>
+    <w:pPr>
+      <w:keepNext/>
+      <w:keepLines/>
+      <w:spacing w:before="240" w:after="0"/>
+      <w:outlineLvl w:val="0"/>
+    </w:pPr>
+    <w:rPr>
+      <w:rFonts w:asciiTheme="majorHAnsi" w:eastAsiaTheme="majorEastAsia" w:hAnsiTheme="majorHAnsi" w:cstheme="majorBidi"/>
+      <w:color w:val="2F5496" w:themeColor="accent1" w:themeShade="BF"/>
+      <w:sz w:val="32"/>
+      <w:szCs w:val="32"/>
+    </w:rPr>
+  </w:style>
   <w:style w:type="paragraph" w:styleId="Ttulo2">
     <w:name w:val="heading 2"/>
     <w:basedOn w:val="Normal"/>
@@ -2713,6 +3131,19 @@
       <w:color w:val="2F5496" w:themeColor="accent1" w:themeShade="BF"/>
       <w:sz w:val="26"/>
       <w:szCs w:val="26"/>
+    </w:rPr>
+  </w:style>
+  <w:style w:type="character" w:customStyle="1" w:styleId="Ttulo1Char">
+    <w:name w:val="Título 1 Char"/>
+    <w:basedOn w:val="Fontepargpadro"/>
+    <w:link w:val="Ttulo1"/>
+    <w:uiPriority w:val="9"/>
+    <w:rsid w:val="00D25231"/>
+    <w:rPr>
+      <w:rFonts w:asciiTheme="majorHAnsi" w:eastAsiaTheme="majorEastAsia" w:hAnsiTheme="majorHAnsi" w:cstheme="majorBidi"/>
+      <w:color w:val="2F5496" w:themeColor="accent1" w:themeShade="BF"/>
+      <w:sz w:val="32"/>
+      <w:szCs w:val="32"/>
     </w:rPr>
   </w:style>
 </w:styles>

</xml_diff>